<commit_message>
finalised task 701 documentation, only have to finalise readme
</commit_message>
<xml_diff>
--- a/Tasks/Task_701_insulin_synthesis/Short_notes_Task_701_insulin_synthesis.docx
+++ b/Tasks/Task_701_insulin_synthesis/Short_notes_Task_701_insulin_synthesis.docx
@@ -1,6 +1,6 @@
 
 <file path=word/document.xml><?xml version="1.0" encoding="utf-8"?>
-<w:document xmlns:wpc="http://schemas.microsoft.com/office/word/2010/wordprocessingCanvas" xmlns:cx="http://schemas.microsoft.com/office/drawing/2014/chartex" xmlns:cx1="http://schemas.microsoft.com/office/drawing/2015/9/8/chartex" xmlns:cx2="http://schemas.microsoft.com/office/drawing/2015/10/21/chartex" xmlns:cx3="http://schemas.microsoft.com/office/drawing/2016/5/9/chartex" xmlns:cx4="http://schemas.microsoft.com/office/drawing/2016/5/10/chartex" xmlns:cx5="http://schemas.microsoft.com/office/drawing/2016/5/11/chartex" xmlns:cx6="http://schemas.microsoft.com/office/drawing/2016/5/12/chartex" xmlns:cx7="http://schemas.microsoft.com/office/drawing/2016/5/13/chartex" xmlns:cx8="http://schemas.microsoft.com/office/drawing/2016/5/14/chartex" xmlns:mc="http://schemas.openxmlformats.org/markup-compatibility/2006" xmlns:aink="http://schemas.microsoft.com/office/drawing/2016/ink" xmlns:am3d="http://schemas.microsoft.com/office/drawing/2017/model3d" xmlns:o="urn:schemas-microsoft-com:office:office" xmlns:oel="http://schemas.microsoft.com/office/2019/extlst" xmlns:r="http://schemas.openxmlformats.org/officeDocument/2006/relationships" xmlns:m="http://schemas.openxmlformats.org/officeDocument/2006/math" xmlns:v="urn:schemas-microsoft-com:vml" xmlns:wp14="http://schemas.microsoft.com/office/word/2010/wordprocessingDrawing" xmlns:wp="http://schemas.openxmlformats.org/drawingml/2006/wordprocessingDrawing" xmlns:w10="urn:schemas-microsoft-com:office:word" xmlns:w="http://schemas.openxmlformats.org/wordprocessingml/2006/main" xmlns:w14="http://schemas.microsoft.com/office/word/2010/wordml" xmlns:w15="http://schemas.microsoft.com/office/word/2012/wordml" xmlns:w16cex="http://schemas.microsoft.com/office/word/2018/wordml/cex" xmlns:w16cid="http://schemas.microsoft.com/office/word/2016/wordml/cid" xmlns:w16="http://schemas.microsoft.com/office/word/2018/wordml" xmlns:w16du="http://schemas.microsoft.com/office/word/2023/wordml/word16du" xmlns:w16sdtdh="http://schemas.microsoft.com/office/word/2020/wordml/sdtdatahash" xmlns:w16sdtfl="http://schemas.microsoft.com/office/word/2024/wordml/sdtformatlock" xmlns:w16se="http://schemas.microsoft.com/office/word/2015/wordml/symex" xmlns:wpg="http://schemas.microsoft.com/office/word/2010/wordprocessingGroup" xmlns:wpi="http://schemas.microsoft.com/office/word/2010/wordprocessingInk" xmlns:wne="http://schemas.microsoft.com/office/word/2006/wordml" xmlns:wps="http://schemas.microsoft.com/office/word/2010/wordprocessingShape" mc:Ignorable="w14 w15 w16se w16cid w16 w16cex w16sdtdh w16sdtfl w16du wp14">
+<w:document xmlns:wpc="http://schemas.microsoft.com/office/word/2010/wordprocessingCanvas" xmlns:cx="http://schemas.microsoft.com/office/drawing/2014/chartex" xmlns:cx1="http://schemas.microsoft.com/office/drawing/2015/9/8/chartex" xmlns:cx2="http://schemas.microsoft.com/office/drawing/2015/10/21/chartex" xmlns:cx3="http://schemas.microsoft.com/office/drawing/2016/5/9/chartex" xmlns:cx4="http://schemas.microsoft.com/office/drawing/2016/5/10/chartex" xmlns:cx5="http://schemas.microsoft.com/office/drawing/2016/5/11/chartex" xmlns:cx6="http://schemas.microsoft.com/office/drawing/2016/5/12/chartex" xmlns:cx7="http://schemas.microsoft.com/office/drawing/2016/5/13/chartex" xmlns:cx8="http://schemas.microsoft.com/office/drawing/2016/5/14/chartex" xmlns:mc="http://schemas.openxmlformats.org/markup-compatibility/2006" xmlns:aink="http://schemas.microsoft.com/office/drawing/2016/ink" xmlns:am3d="http://schemas.microsoft.com/office/drawing/2017/model3d" xmlns:o="urn:schemas-microsoft-com:office:office" xmlns:oel="http://schemas.microsoft.com/office/2019/extlst" xmlns:r="http://schemas.openxmlformats.org/officeDocument/2006/relationships" xmlns:m="http://schemas.openxmlformats.org/officeDocument/2006/math" xmlns:v="urn:schemas-microsoft-com:vml" xmlns:wp14="http://schemas.microsoft.com/office/word/2010/wordprocessingDrawing" xmlns:wp="http://schemas.openxmlformats.org/drawingml/2006/wordprocessingDrawing" xmlns:w10="urn:schemas-microsoft-com:office:word" xmlns:w="http://schemas.openxmlformats.org/wordprocessingml/2006/main" xmlns:w14="http://schemas.microsoft.com/office/word/2010/wordml" xmlns:w15="http://schemas.microsoft.com/office/word/2012/wordml" xmlns:w16cex="http://schemas.microsoft.com/office/word/2018/wordml/cex" xmlns:w16cid="http://schemas.microsoft.com/office/word/2016/wordml/cid" xmlns:w16="http://schemas.microsoft.com/office/word/2018/wordml" xmlns:w16du="http://schemas.microsoft.com/office/word/2023/wordml/word16du" xmlns:w16sdtdh="http://schemas.microsoft.com/office/word/2020/wordml/sdtdatahash" xmlns:w16se="http://schemas.microsoft.com/office/word/2015/wordml/symex" xmlns:wpg="http://schemas.microsoft.com/office/word/2010/wordprocessingGroup" xmlns:wpi="http://schemas.microsoft.com/office/word/2010/wordprocessingInk" xmlns:wne="http://schemas.microsoft.com/office/word/2006/wordml" xmlns:wps="http://schemas.microsoft.com/office/word/2010/wordprocessingShape" mc:Ignorable="w14 w15 w16se w16cid w16 w16cex w16sdtdh w16du wp14">
   <w:body>
     <w:p>
       <w:r>
@@ -16,8 +16,13 @@
         </w:numPr>
       </w:pPr>
       <w:r>
-        <w:t>Includes H202 production through PDIA1disulfide bond creation and regeneration through ERO1 which turns 2 O2 into 2H2O2</w:t>
-      </w:r>
+        <w:t xml:space="preserve">Includes H202 production through PDIA1disulfide bond creation and regeneration through ERO1 which turns 2 O2 into </w:t>
+      </w:r>
+      <w:proofErr w:type="gramStart"/>
+      <w:r>
+        <w:t>2H2O2</w:t>
+      </w:r>
+      <w:proofErr w:type="gramEnd"/>
     </w:p>
     <w:p>
       <w:pPr>
@@ -28,8 +33,13 @@
         </w:numPr>
       </w:pPr>
       <w:r>
-        <w:t>SEC12 is important for COPII coat formation with pro-insulin, however on knockout this leads to aggregation of pro-insulin and other proteins which then lead to misfolding</w:t>
-      </w:r>
+        <w:t xml:space="preserve">SEC12 is important for COPII coat formation with pro-insulin, however on knockout this leads to aggregation of pro-insulin and other proteins which then lead to </w:t>
+      </w:r>
+      <w:proofErr w:type="gramStart"/>
+      <w:r>
+        <w:t>misfolding</w:t>
+      </w:r>
+      <w:proofErr w:type="gramEnd"/>
     </w:p>
     <w:p>
       <w:pPr>
@@ -40,7 +50,15 @@
         </w:numPr>
       </w:pPr>
       <w:r>
-        <w:t>The evidence for SEC24B’s involvement in pro-insulin trafficking is somewhat limited</w:t>
+        <w:t xml:space="preserve">Sec62-depndent SRP recognition also </w:t>
+      </w:r>
+      <w:proofErr w:type="gramStart"/>
+      <w:r>
+        <w:t>exists, and</w:t>
+      </w:r>
+      <w:proofErr w:type="gramEnd"/>
+      <w:r>
+        <w:t xml:space="preserve"> is implied to be important in pre-pro-insulin translation, however the specific pathway is not known and thus not included here.</w:t>
       </w:r>
     </w:p>
     <w:p>
@@ -52,11 +70,13 @@
         </w:numPr>
       </w:pPr>
       <w:r>
-        <w:t xml:space="preserve">MIA2 or cTAGE5 is only involved directly in mouse cells (even though they did return </w:t>
-      </w:r>
-      <w:r>
-        <w:t>function after adding human MIA2 to their cells after knockout)</w:t>
-      </w:r>
+        <w:t xml:space="preserve">The evidence for SEC24B’s involvement in pro-insulin trafficking is somewhat </w:t>
+      </w:r>
+      <w:proofErr w:type="gramStart"/>
+      <w:r>
+        <w:t>limited</w:t>
+      </w:r>
+      <w:proofErr w:type="gramEnd"/>
     </w:p>
     <w:p>
       <w:pPr>
@@ -67,15 +87,10 @@
         </w:numPr>
       </w:pPr>
       <w:r>
-        <w:t xml:space="preserve">SEC31B has low RNA expression (but potentially high protein-to-RNA ratio) in pancreatic islet cells. In </w:t>
-      </w:r>
-      <w:proofErr w:type="gramStart"/>
-      <w:r>
-        <w:t>addition</w:t>
-      </w:r>
-      <w:proofErr w:type="gramEnd"/>
-      <w:r>
-        <w:t xml:space="preserve"> the evidence for whether SEC31A or B (or both) are involved is missing (both are included in an OR rule for now)</w:t>
+        <w:t xml:space="preserve">MIA2 or cTAGE5 is only involved directly in mouse cells (even though they did return </w:t>
+      </w:r>
+      <w:r>
+        <w:t>function after adding human MIA2 to their cells after knockout)</w:t>
       </w:r>
     </w:p>
     <w:p>
@@ -87,7 +102,15 @@
         </w:numPr>
       </w:pPr>
       <w:r>
-        <w:t>Is utilizing base COPII-mediated transport in addition to:</w:t>
+        <w:t xml:space="preserve">SEC31B has low RNA expression (but potentially high protein-to-RNA ratio) in pancreatic islet cells. In </w:t>
+      </w:r>
+      <w:proofErr w:type="gramStart"/>
+      <w:r>
+        <w:t>addition</w:t>
+      </w:r>
+      <w:proofErr w:type="gramEnd"/>
+      <w:r>
+        <w:t xml:space="preserve"> the evidence for whether SEC31A or B (or both) are involved is missing (both are included in an OR rule for now)</w:t>
       </w:r>
     </w:p>
     <w:p>
@@ -98,21 +121,17 @@
           <w:numId w:val="2"/>
         </w:numPr>
       </w:pPr>
-      <w:proofErr w:type="gramStart"/>
-      <w:r>
-        <w:t>Is</w:t>
-      </w:r>
-      <w:proofErr w:type="gramEnd"/>
-      <w:r>
-        <w:t xml:space="preserve"> utilizing base </w:t>
-      </w:r>
-      <w:proofErr w:type="spellStart"/>
-      <w:r>
-        <w:t>clathrin</w:t>
-      </w:r>
-      <w:proofErr w:type="spellEnd"/>
-      <w:r>
-        <w:t xml:space="preserve">-mediated transport with AP-1 mu1 adapters, in addition to: </w:t>
+      <w:r>
+        <w:t>Is utilizing base COPII-mediated transpor</w:t>
+      </w:r>
+      <w:r>
+        <w:t>t</w:t>
+      </w:r>
+      <w:r>
+        <w:t xml:space="preserve"> in addition to</w:t>
+      </w:r>
+      <w:r>
+        <w:t>: Sec16a, WFS1, SURF4, ERP29, MIA2, IER3IP1</w:t>
       </w:r>
     </w:p>
     <w:p>
@@ -124,10 +143,18 @@
         </w:numPr>
       </w:pPr>
       <w:r>
-        <w:t>AP-1 mu1 also (according to STRING) interacts with 2 additional subunits G2 and S3, which weren’t mentioned in the canonical AP1</w:t>
-      </w:r>
-      <w:r>
-        <w:t xml:space="preserve"> subunits, but might with further searching also be involved in pro-insulin trafficking to the stress granules</w:t>
+        <w:t xml:space="preserve">Is utilizing base </w:t>
+      </w:r>
+      <w:proofErr w:type="spellStart"/>
+      <w:r>
+        <w:t>clathrin</w:t>
+      </w:r>
+      <w:proofErr w:type="spellEnd"/>
+      <w:r>
+        <w:t xml:space="preserve">-mediated transport with AP-1 mu1 adapters, in addition to: </w:t>
+      </w:r>
+      <w:r>
+        <w:t>CHG, VGF, PTPRN2, SGC3, ARF1, PICK1, ICA1</w:t>
       </w:r>
     </w:p>
     <w:p>
@@ -139,7 +166,15 @@
         </w:numPr>
       </w:pPr>
       <w:r>
-        <w:t>Compartment stress granule [s] has been added in this task</w:t>
+        <w:t xml:space="preserve">Chromogranin A and B are most likely </w:t>
+      </w:r>
+      <w:proofErr w:type="gramStart"/>
+      <w:r>
+        <w:t>paralogs, but</w:t>
+      </w:r>
+      <w:proofErr w:type="gramEnd"/>
+      <w:r>
+        <w:t xml:space="preserve"> form together in granules. This might be further elucidated as the evidence is a little scarce.</w:t>
       </w:r>
     </w:p>
     <w:p>
@@ -151,27 +186,16 @@
         </w:numPr>
       </w:pPr>
       <w:r>
-        <w:t xml:space="preserve">Conversion from 65-55 and 32-33 pro-insulin to insulin and C-peptide is written as two lumped reactions; </w:t>
+        <w:t>AP-1 mu1 also (according to STRING) interacts with 2 additional subunits G2 and S3, which weren’t mentioned in the canonical AP1</w:t>
+      </w:r>
+      <w:r>
+        <w:t xml:space="preserve"> subunits, but might with further searching also be involved in pro-insulin trafficking to the stress </w:t>
       </w:r>
       <w:proofErr w:type="gramStart"/>
       <w:r>
-        <w:t>in actuality it</w:t>
+        <w:t>granules</w:t>
       </w:r>
       <w:proofErr w:type="gramEnd"/>
-      <w:r>
-        <w:t xml:space="preserve"> is first conversion to a des-65 or des-32 version, catalyzed by CPE, then cleaved by PC1 or PC2 together with CPE. </w:t>
-      </w:r>
-      <w:proofErr w:type="gramStart"/>
-      <w:r>
-        <w:t>Due to the fact that</w:t>
-      </w:r>
-      <w:proofErr w:type="gramEnd"/>
-      <w:r>
-        <w:t xml:space="preserve"> CPE would be in both reactions, and this would create some odd allocation as CPE would then be split over CPE, CPE+PC1, and CPE+PC2</w:t>
-      </w:r>
-      <w:r>
-        <w:t>5</w:t>
-      </w:r>
     </w:p>
     <w:p>
       <w:pPr>
@@ -182,19 +206,13 @@
         </w:numPr>
       </w:pPr>
       <w:r>
-        <w:t xml:space="preserve">It also somewhat unclear what pro-insulin-dimerization </w:t>
+        <w:t xml:space="preserve">Compartment stress granule [s] has been added in this </w:t>
       </w:r>
       <w:proofErr w:type="gramStart"/>
       <w:r>
-        <w:t>actually means</w:t>
+        <w:t>task</w:t>
       </w:r>
       <w:proofErr w:type="gramEnd"/>
-      <w:r>
-        <w:t xml:space="preserve">, as it appears that some articles indicate </w:t>
-      </w:r>
-      <w:r>
-        <w:t>that it is the hetero/homo dimerization of 2 beta chains of separate pro-insulin molecules.</w:t>
-      </w:r>
     </w:p>
     <w:p>
       <w:pPr>
@@ -205,6 +223,66 @@
         </w:numPr>
       </w:pPr>
       <w:r>
+        <w:t xml:space="preserve">Conversion from 65-55 and 32-33 pro-insulin to insulin and C-peptide is written as two lumped reactions; </w:t>
+      </w:r>
+      <w:proofErr w:type="gramStart"/>
+      <w:r>
+        <w:t>in actuality it</w:t>
+      </w:r>
+      <w:proofErr w:type="gramEnd"/>
+      <w:r>
+        <w:t xml:space="preserve"> is first conversion to a des-65 or des-32 version, catalyzed by CPE, then cleaved by PC1 or PC2 together with CPE. Due to the fact that CPE would be in both reactions, and this would create some odd allocation as CPE would then be split over CPE, CPE+PC1, and CPE+</w:t>
+      </w:r>
+      <w:proofErr w:type="gramStart"/>
+      <w:r>
+        <w:t>PC2</w:t>
+      </w:r>
+      <w:proofErr w:type="gramEnd"/>
+    </w:p>
+    <w:p>
+      <w:pPr>
+        <w:pStyle w:val="ListParagraph"/>
+        <w:numPr>
+          <w:ilvl w:val="0"/>
+          <w:numId w:val="2"/>
+        </w:numPr>
+      </w:pPr>
+      <w:r>
+        <w:t>It is not entirely clear whether PC2’s dependence on 7B2 is the case for first PC2 reaction, or also for the PC2 +CPE reaction.</w:t>
+      </w:r>
+    </w:p>
+    <w:p>
+      <w:pPr>
+        <w:pStyle w:val="ListParagraph"/>
+        <w:numPr>
+          <w:ilvl w:val="0"/>
+          <w:numId w:val="2"/>
+        </w:numPr>
+      </w:pPr>
+      <w:r>
+        <w:t xml:space="preserve">It also somewhat unclear what pro-insulin-dimerization </w:t>
+      </w:r>
+      <w:proofErr w:type="gramStart"/>
+      <w:r>
+        <w:t>actually means</w:t>
+      </w:r>
+      <w:proofErr w:type="gramEnd"/>
+      <w:r>
+        <w:t xml:space="preserve">, as it appears that some articles indicate </w:t>
+      </w:r>
+      <w:r>
+        <w:t>that it is the hetero/homo dimerization of 2 beta chains of separate pro-insulin molecules.</w:t>
+      </w:r>
+    </w:p>
+    <w:p>
+      <w:pPr>
+        <w:pStyle w:val="ListParagraph"/>
+        <w:numPr>
+          <w:ilvl w:val="0"/>
+          <w:numId w:val="2"/>
+        </w:numPr>
+      </w:pPr>
+      <w:r>
         <w:t>Pro-insulin is o-</w:t>
       </w:r>
       <w:proofErr w:type="gramStart"/>
@@ -213,15 +291,7 @@
       </w:r>
       <w:proofErr w:type="gramEnd"/>
       <w:r>
-        <w:t xml:space="preserve"> however this was only recently found through mass-</w:t>
-      </w:r>
-      <w:proofErr w:type="gramStart"/>
-      <w:r>
-        <w:t>spec</w:t>
-      </w:r>
-      <w:proofErr w:type="gramEnd"/>
-      <w:r>
-        <w:t xml:space="preserve"> and no involved enzyme was identified, nor is its function relevant. </w:t>
+        <w:t xml:space="preserve"> however this was only recently found through mass-spec and no involved enzyme was identified, nor is its function relevant. </w:t>
       </w:r>
       <w:proofErr w:type="gramStart"/>
       <w:r>
@@ -262,11 +332,6 @@
         </w:rPr>
         <w:t>https://pmc.ncbi.nlm.nih.gov/articles/PMC6314835/</w:t>
       </w:r>
-    </w:p>
-    <w:p>
-      <w:pPr>
-        <w:pStyle w:val="ListParagraph"/>
-      </w:pPr>
     </w:p>
     <w:sectPr>
       <w:pgSz w:w="11906" w:h="16838"/>
@@ -279,7 +344,7 @@
 </file>
 
 <file path=word/endnotes.xml><?xml version="1.0" encoding="utf-8"?>
-<w:endnotes xmlns:wpc="http://schemas.microsoft.com/office/word/2010/wordprocessingCanvas" xmlns:cx="http://schemas.microsoft.com/office/drawing/2014/chartex" xmlns:cx1="http://schemas.microsoft.com/office/drawing/2015/9/8/chartex" xmlns:cx2="http://schemas.microsoft.com/office/drawing/2015/10/21/chartex" xmlns:cx3="http://schemas.microsoft.com/office/drawing/2016/5/9/chartex" xmlns:cx4="http://schemas.microsoft.com/office/drawing/2016/5/10/chartex" xmlns:cx5="http://schemas.microsoft.com/office/drawing/2016/5/11/chartex" xmlns:cx6="http://schemas.microsoft.com/office/drawing/2016/5/12/chartex" xmlns:cx7="http://schemas.microsoft.com/office/drawing/2016/5/13/chartex" xmlns:cx8="http://schemas.microsoft.com/office/drawing/2016/5/14/chartex" xmlns:mc="http://schemas.openxmlformats.org/markup-compatibility/2006" xmlns:aink="http://schemas.microsoft.com/office/drawing/2016/ink" xmlns:am3d="http://schemas.microsoft.com/office/drawing/2017/model3d" xmlns:o="urn:schemas-microsoft-com:office:office" xmlns:oel="http://schemas.microsoft.com/office/2019/extlst" xmlns:r="http://schemas.openxmlformats.org/officeDocument/2006/relationships" xmlns:m="http://schemas.openxmlformats.org/officeDocument/2006/math" xmlns:v="urn:schemas-microsoft-com:vml" xmlns:wp14="http://schemas.microsoft.com/office/word/2010/wordprocessingDrawing" xmlns:wp="http://schemas.openxmlformats.org/drawingml/2006/wordprocessingDrawing" xmlns:w10="urn:schemas-microsoft-com:office:word" xmlns:w="http://schemas.openxmlformats.org/wordprocessingml/2006/main" xmlns:w14="http://schemas.microsoft.com/office/word/2010/wordml" xmlns:w15="http://schemas.microsoft.com/office/word/2012/wordml" xmlns:w16cex="http://schemas.microsoft.com/office/word/2018/wordml/cex" xmlns:w16cid="http://schemas.microsoft.com/office/word/2016/wordml/cid" xmlns:w16="http://schemas.microsoft.com/office/word/2018/wordml" xmlns:w16du="http://schemas.microsoft.com/office/word/2023/wordml/word16du" xmlns:w16sdtdh="http://schemas.microsoft.com/office/word/2020/wordml/sdtdatahash" xmlns:w16sdtfl="http://schemas.microsoft.com/office/word/2024/wordml/sdtformatlock" xmlns:w16se="http://schemas.microsoft.com/office/word/2015/wordml/symex" xmlns:wpg="http://schemas.microsoft.com/office/word/2010/wordprocessingGroup" xmlns:wpi="http://schemas.microsoft.com/office/word/2010/wordprocessingInk" xmlns:wne="http://schemas.microsoft.com/office/word/2006/wordml" xmlns:wps="http://schemas.microsoft.com/office/word/2010/wordprocessingShape" mc:Ignorable="w14 w15 w16se w16cid w16 w16cex w16sdtdh w16sdtfl w16du wp14">
+<w:endnotes xmlns:wpc="http://schemas.microsoft.com/office/word/2010/wordprocessingCanvas" xmlns:cx="http://schemas.microsoft.com/office/drawing/2014/chartex" xmlns:cx1="http://schemas.microsoft.com/office/drawing/2015/9/8/chartex" xmlns:cx2="http://schemas.microsoft.com/office/drawing/2015/10/21/chartex" xmlns:cx3="http://schemas.microsoft.com/office/drawing/2016/5/9/chartex" xmlns:cx4="http://schemas.microsoft.com/office/drawing/2016/5/10/chartex" xmlns:cx5="http://schemas.microsoft.com/office/drawing/2016/5/11/chartex" xmlns:cx6="http://schemas.microsoft.com/office/drawing/2016/5/12/chartex" xmlns:cx7="http://schemas.microsoft.com/office/drawing/2016/5/13/chartex" xmlns:cx8="http://schemas.microsoft.com/office/drawing/2016/5/14/chartex" xmlns:mc="http://schemas.openxmlformats.org/markup-compatibility/2006" xmlns:aink="http://schemas.microsoft.com/office/drawing/2016/ink" xmlns:am3d="http://schemas.microsoft.com/office/drawing/2017/model3d" xmlns:o="urn:schemas-microsoft-com:office:office" xmlns:oel="http://schemas.microsoft.com/office/2019/extlst" xmlns:r="http://schemas.openxmlformats.org/officeDocument/2006/relationships" xmlns:m="http://schemas.openxmlformats.org/officeDocument/2006/math" xmlns:v="urn:schemas-microsoft-com:vml" xmlns:wp14="http://schemas.microsoft.com/office/word/2010/wordprocessingDrawing" xmlns:wp="http://schemas.openxmlformats.org/drawingml/2006/wordprocessingDrawing" xmlns:w10="urn:schemas-microsoft-com:office:word" xmlns:w="http://schemas.openxmlformats.org/wordprocessingml/2006/main" xmlns:w14="http://schemas.microsoft.com/office/word/2010/wordml" xmlns:w15="http://schemas.microsoft.com/office/word/2012/wordml" xmlns:w16cex="http://schemas.microsoft.com/office/word/2018/wordml/cex" xmlns:w16cid="http://schemas.microsoft.com/office/word/2016/wordml/cid" xmlns:w16="http://schemas.microsoft.com/office/word/2018/wordml" xmlns:w16du="http://schemas.microsoft.com/office/word/2023/wordml/word16du" xmlns:w16sdtdh="http://schemas.microsoft.com/office/word/2020/wordml/sdtdatahash" xmlns:w16se="http://schemas.microsoft.com/office/word/2015/wordml/symex" xmlns:wpg="http://schemas.microsoft.com/office/word/2010/wordprocessingGroup" xmlns:wpi="http://schemas.microsoft.com/office/word/2010/wordprocessingInk" xmlns:wne="http://schemas.microsoft.com/office/word/2006/wordml" xmlns:wps="http://schemas.microsoft.com/office/word/2010/wordprocessingShape" mc:Ignorable="w14 w15 w16se w16cid w16 w16cex w16sdtdh w16du wp14">
   <w:endnote w:type="separator" w:id="-1">
     <w:p>
       <w:pPr>
@@ -304,7 +369,7 @@
 </file>
 
 <file path=word/footnotes.xml><?xml version="1.0" encoding="utf-8"?>
-<w:footnotes xmlns:wpc="http://schemas.microsoft.com/office/word/2010/wordprocessingCanvas" xmlns:cx="http://schemas.microsoft.com/office/drawing/2014/chartex" xmlns:cx1="http://schemas.microsoft.com/office/drawing/2015/9/8/chartex" xmlns:cx2="http://schemas.microsoft.com/office/drawing/2015/10/21/chartex" xmlns:cx3="http://schemas.microsoft.com/office/drawing/2016/5/9/chartex" xmlns:cx4="http://schemas.microsoft.com/office/drawing/2016/5/10/chartex" xmlns:cx5="http://schemas.microsoft.com/office/drawing/2016/5/11/chartex" xmlns:cx6="http://schemas.microsoft.com/office/drawing/2016/5/12/chartex" xmlns:cx7="http://schemas.microsoft.com/office/drawing/2016/5/13/chartex" xmlns:cx8="http://schemas.microsoft.com/office/drawing/2016/5/14/chartex" xmlns:mc="http://schemas.openxmlformats.org/markup-compatibility/2006" xmlns:aink="http://schemas.microsoft.com/office/drawing/2016/ink" xmlns:am3d="http://schemas.microsoft.com/office/drawing/2017/model3d" xmlns:o="urn:schemas-microsoft-com:office:office" xmlns:oel="http://schemas.microsoft.com/office/2019/extlst" xmlns:r="http://schemas.openxmlformats.org/officeDocument/2006/relationships" xmlns:m="http://schemas.openxmlformats.org/officeDocument/2006/math" xmlns:v="urn:schemas-microsoft-com:vml" xmlns:wp14="http://schemas.microsoft.com/office/word/2010/wordprocessingDrawing" xmlns:wp="http://schemas.openxmlformats.org/drawingml/2006/wordprocessingDrawing" xmlns:w10="urn:schemas-microsoft-com:office:word" xmlns:w="http://schemas.openxmlformats.org/wordprocessingml/2006/main" xmlns:w14="http://schemas.microsoft.com/office/word/2010/wordml" xmlns:w15="http://schemas.microsoft.com/office/word/2012/wordml" xmlns:w16cex="http://schemas.microsoft.com/office/word/2018/wordml/cex" xmlns:w16cid="http://schemas.microsoft.com/office/word/2016/wordml/cid" xmlns:w16="http://schemas.microsoft.com/office/word/2018/wordml" xmlns:w16du="http://schemas.microsoft.com/office/word/2023/wordml/word16du" xmlns:w16sdtdh="http://schemas.microsoft.com/office/word/2020/wordml/sdtdatahash" xmlns:w16sdtfl="http://schemas.microsoft.com/office/word/2024/wordml/sdtformatlock" xmlns:w16se="http://schemas.microsoft.com/office/word/2015/wordml/symex" xmlns:wpg="http://schemas.microsoft.com/office/word/2010/wordprocessingGroup" xmlns:wpi="http://schemas.microsoft.com/office/word/2010/wordprocessingInk" xmlns:wne="http://schemas.microsoft.com/office/word/2006/wordml" xmlns:wps="http://schemas.microsoft.com/office/word/2010/wordprocessingShape" mc:Ignorable="w14 w15 w16se w16cid w16 w16cex w16sdtdh w16sdtfl w16du wp14">
+<w:footnotes xmlns:wpc="http://schemas.microsoft.com/office/word/2010/wordprocessingCanvas" xmlns:cx="http://schemas.microsoft.com/office/drawing/2014/chartex" xmlns:cx1="http://schemas.microsoft.com/office/drawing/2015/9/8/chartex" xmlns:cx2="http://schemas.microsoft.com/office/drawing/2015/10/21/chartex" xmlns:cx3="http://schemas.microsoft.com/office/drawing/2016/5/9/chartex" xmlns:cx4="http://schemas.microsoft.com/office/drawing/2016/5/10/chartex" xmlns:cx5="http://schemas.microsoft.com/office/drawing/2016/5/11/chartex" xmlns:cx6="http://schemas.microsoft.com/office/drawing/2016/5/12/chartex" xmlns:cx7="http://schemas.microsoft.com/office/drawing/2016/5/13/chartex" xmlns:cx8="http://schemas.microsoft.com/office/drawing/2016/5/14/chartex" xmlns:mc="http://schemas.openxmlformats.org/markup-compatibility/2006" xmlns:aink="http://schemas.microsoft.com/office/drawing/2016/ink" xmlns:am3d="http://schemas.microsoft.com/office/drawing/2017/model3d" xmlns:o="urn:schemas-microsoft-com:office:office" xmlns:oel="http://schemas.microsoft.com/office/2019/extlst" xmlns:r="http://schemas.openxmlformats.org/officeDocument/2006/relationships" xmlns:m="http://schemas.openxmlformats.org/officeDocument/2006/math" xmlns:v="urn:schemas-microsoft-com:vml" xmlns:wp14="http://schemas.microsoft.com/office/word/2010/wordprocessingDrawing" xmlns:wp="http://schemas.openxmlformats.org/drawingml/2006/wordprocessingDrawing" xmlns:w10="urn:schemas-microsoft-com:office:word" xmlns:w="http://schemas.openxmlformats.org/wordprocessingml/2006/main" xmlns:w14="http://schemas.microsoft.com/office/word/2010/wordml" xmlns:w15="http://schemas.microsoft.com/office/word/2012/wordml" xmlns:w16cex="http://schemas.microsoft.com/office/word/2018/wordml/cex" xmlns:w16cid="http://schemas.microsoft.com/office/word/2016/wordml/cid" xmlns:w16="http://schemas.microsoft.com/office/word/2018/wordml" xmlns:w16du="http://schemas.microsoft.com/office/word/2023/wordml/word16du" xmlns:w16sdtdh="http://schemas.microsoft.com/office/word/2020/wordml/sdtdatahash" xmlns:w16se="http://schemas.microsoft.com/office/word/2015/wordml/symex" xmlns:wpg="http://schemas.microsoft.com/office/word/2010/wordprocessingGroup" xmlns:wpi="http://schemas.microsoft.com/office/word/2010/wordprocessingInk" xmlns:wne="http://schemas.microsoft.com/office/word/2006/wordml" xmlns:wps="http://schemas.microsoft.com/office/word/2010/wordprocessingShape" mc:Ignorable="w14 w15 w16se w16cid w16 w16cex w16sdtdh w16du wp14">
   <w:footnote w:type="separator" w:id="-1">
     <w:p>
       <w:pPr>
@@ -329,7 +394,7 @@
 </file>
 
 <file path=word/numbering.xml><?xml version="1.0" encoding="utf-8"?>
-<w:numbering xmlns:wpc="http://schemas.microsoft.com/office/word/2010/wordprocessingCanvas" xmlns:cx="http://schemas.microsoft.com/office/drawing/2014/chartex" xmlns:cx1="http://schemas.microsoft.com/office/drawing/2015/9/8/chartex" xmlns:cx2="http://schemas.microsoft.com/office/drawing/2015/10/21/chartex" xmlns:cx3="http://schemas.microsoft.com/office/drawing/2016/5/9/chartex" xmlns:cx4="http://schemas.microsoft.com/office/drawing/2016/5/10/chartex" xmlns:cx5="http://schemas.microsoft.com/office/drawing/2016/5/11/chartex" xmlns:cx6="http://schemas.microsoft.com/office/drawing/2016/5/12/chartex" xmlns:cx7="http://schemas.microsoft.com/office/drawing/2016/5/13/chartex" xmlns:cx8="http://schemas.microsoft.com/office/drawing/2016/5/14/chartex" xmlns:mc="http://schemas.openxmlformats.org/markup-compatibility/2006" xmlns:aink="http://schemas.microsoft.com/office/drawing/2016/ink" xmlns:am3d="http://schemas.microsoft.com/office/drawing/2017/model3d" xmlns:o="urn:schemas-microsoft-com:office:office" xmlns:oel="http://schemas.microsoft.com/office/2019/extlst" xmlns:r="http://schemas.openxmlformats.org/officeDocument/2006/relationships" xmlns:m="http://schemas.openxmlformats.org/officeDocument/2006/math" xmlns:v="urn:schemas-microsoft-com:vml" xmlns:wp14="http://schemas.microsoft.com/office/word/2010/wordprocessingDrawing" xmlns:wp="http://schemas.openxmlformats.org/drawingml/2006/wordprocessingDrawing" xmlns:w10="urn:schemas-microsoft-com:office:word" xmlns:w="http://schemas.openxmlformats.org/wordprocessingml/2006/main" xmlns:w14="http://schemas.microsoft.com/office/word/2010/wordml" xmlns:w15="http://schemas.microsoft.com/office/word/2012/wordml" xmlns:w16cex="http://schemas.microsoft.com/office/word/2018/wordml/cex" xmlns:w16cid="http://schemas.microsoft.com/office/word/2016/wordml/cid" xmlns:w16="http://schemas.microsoft.com/office/word/2018/wordml" xmlns:w16du="http://schemas.microsoft.com/office/word/2023/wordml/word16du" xmlns:w16sdtdh="http://schemas.microsoft.com/office/word/2020/wordml/sdtdatahash" xmlns:w16sdtfl="http://schemas.microsoft.com/office/word/2024/wordml/sdtformatlock" xmlns:w16se="http://schemas.microsoft.com/office/word/2015/wordml/symex" xmlns:wpg="http://schemas.microsoft.com/office/word/2010/wordprocessingGroup" xmlns:wpi="http://schemas.microsoft.com/office/word/2010/wordprocessingInk" xmlns:wne="http://schemas.microsoft.com/office/word/2006/wordml" xmlns:wps="http://schemas.microsoft.com/office/word/2010/wordprocessingShape" mc:Ignorable="w14 w15 w16se w16cid w16 w16cex w16sdtdh w16sdtfl w16du wp14">
+<w:numbering xmlns:wpc="http://schemas.microsoft.com/office/word/2010/wordprocessingCanvas" xmlns:cx="http://schemas.microsoft.com/office/drawing/2014/chartex" xmlns:cx1="http://schemas.microsoft.com/office/drawing/2015/9/8/chartex" xmlns:cx2="http://schemas.microsoft.com/office/drawing/2015/10/21/chartex" xmlns:cx3="http://schemas.microsoft.com/office/drawing/2016/5/9/chartex" xmlns:cx4="http://schemas.microsoft.com/office/drawing/2016/5/10/chartex" xmlns:cx5="http://schemas.microsoft.com/office/drawing/2016/5/11/chartex" xmlns:cx6="http://schemas.microsoft.com/office/drawing/2016/5/12/chartex" xmlns:cx7="http://schemas.microsoft.com/office/drawing/2016/5/13/chartex" xmlns:cx8="http://schemas.microsoft.com/office/drawing/2016/5/14/chartex" xmlns:mc="http://schemas.openxmlformats.org/markup-compatibility/2006" xmlns:aink="http://schemas.microsoft.com/office/drawing/2016/ink" xmlns:am3d="http://schemas.microsoft.com/office/drawing/2017/model3d" xmlns:o="urn:schemas-microsoft-com:office:office" xmlns:oel="http://schemas.microsoft.com/office/2019/extlst" xmlns:r="http://schemas.openxmlformats.org/officeDocument/2006/relationships" xmlns:m="http://schemas.openxmlformats.org/officeDocument/2006/math" xmlns:v="urn:schemas-microsoft-com:vml" xmlns:wp14="http://schemas.microsoft.com/office/word/2010/wordprocessingDrawing" xmlns:wp="http://schemas.openxmlformats.org/drawingml/2006/wordprocessingDrawing" xmlns:w10="urn:schemas-microsoft-com:office:word" xmlns:w="http://schemas.openxmlformats.org/wordprocessingml/2006/main" xmlns:w14="http://schemas.microsoft.com/office/word/2010/wordml" xmlns:w15="http://schemas.microsoft.com/office/word/2012/wordml" xmlns:w16cex="http://schemas.microsoft.com/office/word/2018/wordml/cex" xmlns:w16cid="http://schemas.microsoft.com/office/word/2016/wordml/cid" xmlns:w16="http://schemas.microsoft.com/office/word/2018/wordml" xmlns:w16du="http://schemas.microsoft.com/office/word/2023/wordml/word16du" xmlns:w16sdtdh="http://schemas.microsoft.com/office/word/2020/wordml/sdtdatahash" xmlns:w16se="http://schemas.microsoft.com/office/word/2015/wordml/symex" xmlns:wpg="http://schemas.microsoft.com/office/word/2010/wordprocessingGroup" xmlns:wpi="http://schemas.microsoft.com/office/word/2010/wordprocessingInk" xmlns:wne="http://schemas.microsoft.com/office/word/2006/wordml" xmlns:wps="http://schemas.microsoft.com/office/word/2010/wordprocessingShape" mc:Ignorable="w14 w15 w16se w16cid w16 w16cex w16sdtdh w16du wp14">
   <w:abstractNum w:abstractNumId="0" w15:restartNumberingAfterBreak="0">
     <w:nsid w:val="18011EEB"/>
     <w:multiLevelType w:val="hybridMultilevel"/>
@@ -564,7 +629,7 @@
 </file>
 
 <file path=word/styles.xml><?xml version="1.0" encoding="utf-8"?>
-<w:styles xmlns:mc="http://schemas.openxmlformats.org/markup-compatibility/2006" xmlns:r="http://schemas.openxmlformats.org/officeDocument/2006/relationships" xmlns:w="http://schemas.openxmlformats.org/wordprocessingml/2006/main" xmlns:w14="http://schemas.microsoft.com/office/word/2010/wordml" xmlns:w15="http://schemas.microsoft.com/office/word/2012/wordml" xmlns:w16cex="http://schemas.microsoft.com/office/word/2018/wordml/cex" xmlns:w16cid="http://schemas.microsoft.com/office/word/2016/wordml/cid" xmlns:w16="http://schemas.microsoft.com/office/word/2018/wordml" xmlns:w16du="http://schemas.microsoft.com/office/word/2023/wordml/word16du" xmlns:w16sdtdh="http://schemas.microsoft.com/office/word/2020/wordml/sdtdatahash" xmlns:w16sdtfl="http://schemas.microsoft.com/office/word/2024/wordml/sdtformatlock" xmlns:w16se="http://schemas.microsoft.com/office/word/2015/wordml/symex" mc:Ignorable="w14 w15 w16se w16cid w16 w16cex w16sdtdh w16sdtfl w16du">
+<w:styles xmlns:mc="http://schemas.openxmlformats.org/markup-compatibility/2006" xmlns:r="http://schemas.openxmlformats.org/officeDocument/2006/relationships" xmlns:w="http://schemas.openxmlformats.org/wordprocessingml/2006/main" xmlns:w14="http://schemas.microsoft.com/office/word/2010/wordml" xmlns:w15="http://schemas.microsoft.com/office/word/2012/wordml" xmlns:w16cex="http://schemas.microsoft.com/office/word/2018/wordml/cex" xmlns:w16cid="http://schemas.microsoft.com/office/word/2016/wordml/cid" xmlns:w16="http://schemas.microsoft.com/office/word/2018/wordml" xmlns:w16du="http://schemas.microsoft.com/office/word/2023/wordml/word16du" xmlns:w16sdtdh="http://schemas.microsoft.com/office/word/2020/wordml/sdtdatahash" xmlns:w16se="http://schemas.microsoft.com/office/word/2015/wordml/symex" mc:Ignorable="w14 w15 w16se w16cid w16 w16cex w16sdtdh w16du">
   <w:docDefaults>
     <w:rPrDefault>
       <w:rPr>

</xml_diff>